<commit_message>
Se termina pdf seguridad
</commit_message>
<xml_diff>
--- a/4_ Mayo/Seguridad/SeguridadEquipo3.docx
+++ b/4_ Mayo/Seguridad/SeguridadEquipo3.docx
@@ -808,31 +808,7 @@
           <w:lang w:val="es-MX"/>
         </w:rPr>
         <w:lastRenderedPageBreak/>
-        <w:t>Para que el votante pueda comprobar legalmente su voto, vamos a entregarle un identificador único</w:t>
-      </w:r>
-      <w:r>
-        <w:rPr>
-          <w:lang w:val="es-MX"/>
-        </w:rPr>
-        <w:t xml:space="preserve"> </w:t>
-      </w:r>
-      <w:r>
-        <w:rPr>
-          <w:lang w:val="es-MX"/>
-        </w:rPr>
-        <w:t>que corresponde al momento exacto en el que se realizó la transacción del voto dentro del servidor.</w:t>
-      </w:r>
-      <w:r>
-        <w:rPr>
-          <w:lang w:val="es-MX"/>
-        </w:rPr>
-        <w:t xml:space="preserve"> </w:t>
-      </w:r>
-      <w:r>
-        <w:rPr>
-          <w:lang w:val="es-MX"/>
-        </w:rPr>
-        <w:t xml:space="preserve">Este número será un </w:t>
+        <w:t xml:space="preserve">Para que el votante pueda comprobar legalmente su voto, vamos a entregarle un identificador único que corresponde al momento exacto en el que se realizó la transacción del voto dentro del servidor. Este número será un </w:t>
       </w:r>
       <w:proofErr w:type="spellStart"/>
       <w:r>
@@ -987,6 +963,14 @@
         </w:rPr>
         <w:t>R: No</w:t>
       </w:r>
+      <w:r>
+        <w:rPr>
+          <w:b/>
+          <w:bCs/>
+          <w:lang w:val="es-MX"/>
+        </w:rPr>
+        <w:t>.</w:t>
+      </w:r>
     </w:p>
     <w:p>
       <w:pPr>
@@ -1030,7 +1014,23 @@
           <w:bCs/>
           <w:lang w:val="es-MX"/>
         </w:rPr>
-        <w:t xml:space="preserve"> el mismo segundo dos registros sean enviados al servidor, no que provocaría que no tuvieran identificadores únicos.</w:t>
+        <w:t xml:space="preserve"> el mismo segundo dos registros sean enviados al servidor, </w:t>
+      </w:r>
+      <w:r>
+        <w:rPr>
+          <w:b/>
+          <w:bCs/>
+          <w:lang w:val="es-MX"/>
+        </w:rPr>
+        <w:t>l</w:t>
+      </w:r>
+      <w:r>
+        <w:rPr>
+          <w:b/>
+          <w:bCs/>
+          <w:lang w:val="es-MX"/>
+        </w:rPr>
+        <w:t>o que provocaría que no tuvieran identificadores únicos.</w:t>
       </w:r>
       <w:r>
         <w:rPr>
@@ -1097,7 +1097,15 @@
           <w:bCs/>
           <w:lang w:val="es-MX"/>
         </w:rPr>
-        <w:t>el identificador esta planeado para que sea único, y en una cierta hora llega un registro.</w:t>
+        <w:t>el identificador esta planeado para que sea único, y en una cierta hora llega un registro</w:t>
+      </w:r>
+      <w:r>
+        <w:rPr>
+          <w:b/>
+          <w:bCs/>
+          <w:lang w:val="es-MX"/>
+        </w:rPr>
+        <w:t>, además el servidor en un mismo tiempo no recibe dos solicitudes, ya es que un servidor bloqueante.</w:t>
       </w:r>
     </w:p>
     <w:p>
@@ -1172,13 +1180,364 @@
           <w:bCs/>
           <w:lang w:val="es-MX"/>
         </w:rPr>
-        <w:t>R: Para saber que el archivo ha sido almacenado de manera estable.</w:t>
+        <w:t>R: Para saber que el archivo ha sido almacenado de manera estable</w:t>
+      </w:r>
+      <w:r>
+        <w:rPr>
+          <w:b/>
+          <w:bCs/>
+          <w:lang w:val="es-MX"/>
+        </w:rPr>
+        <w:t>, que estén sincronizados y no haya problema de actualización.</w:t>
+      </w:r>
+    </w:p>
+    <w:p>
+      <w:pPr>
+        <w:jc w:val="center"/>
+        <w:rPr>
+          <w:b/>
+          <w:bCs/>
+          <w:lang w:val="es-MX"/>
+        </w:rPr>
+      </w:pPr>
+      <w:r>
+        <w:rPr>
+          <w:b/>
+          <w:bCs/>
+          <w:noProof/>
+          <w:lang w:val="es-MX"/>
+        </w:rPr>
+        <w:drawing>
+          <wp:inline distT="0" distB="0" distL="0" distR="0" wp14:anchorId="0768E7C5" wp14:editId="0763AD1B">
+            <wp:extent cx="4810125" cy="3283585"/>
+            <wp:effectExtent l="0" t="0" r="9525" b="0"/>
+            <wp:docPr id="2" name="Imagen 2" descr="Captura de pantalla de un celular&#10;&#10;Descripción generada automáticamente"/>
+            <wp:cNvGraphicFramePr>
+              <a:graphicFrameLocks xmlns:a="http://schemas.openxmlformats.org/drawingml/2006/main" noChangeAspect="1"/>
+            </wp:cNvGraphicFramePr>
+            <a:graphic xmlns:a="http://schemas.openxmlformats.org/drawingml/2006/main">
+              <a:graphicData uri="http://schemas.openxmlformats.org/drawingml/2006/picture">
+                <pic:pic xmlns:pic="http://schemas.openxmlformats.org/drawingml/2006/picture">
+                  <pic:nvPicPr>
+                    <pic:cNvPr id="2" name="servidor corriendo.png"/>
+                    <pic:cNvPicPr/>
+                  </pic:nvPicPr>
+                  <pic:blipFill rotWithShape="1">
+                    <a:blip r:embed="rId9">
+                      <a:extLst>
+                        <a:ext uri="{28A0092B-C50C-407E-A947-70E740481C1C}">
+                          <a14:useLocalDpi xmlns:a14="http://schemas.microsoft.com/office/drawing/2010/main" val="0"/>
+                        </a:ext>
+                      </a:extLst>
+                    </a:blip>
+                    <a:srcRect l="6279" t="13352" r="3469" b="4496"/>
+                    <a:stretch/>
+                  </pic:blipFill>
+                  <pic:spPr bwMode="auto">
+                    <a:xfrm>
+                      <a:off x="0" y="0"/>
+                      <a:ext cx="4811064" cy="3284226"/>
+                    </a:xfrm>
+                    <a:prstGeom prst="rect">
+                      <a:avLst/>
+                    </a:prstGeom>
+                    <a:ln>
+                      <a:noFill/>
+                    </a:ln>
+                    <a:extLst>
+                      <a:ext uri="{53640926-AAD7-44D8-BBD7-CCE9431645EC}">
+                        <a14:shadowObscured xmlns:a14="http://schemas.microsoft.com/office/drawing/2010/main"/>
+                      </a:ext>
+                    </a:extLst>
+                  </pic:spPr>
+                </pic:pic>
+              </a:graphicData>
+            </a:graphic>
+          </wp:inline>
+        </w:drawing>
+      </w:r>
+    </w:p>
+    <w:p>
+      <w:pPr>
+        <w:jc w:val="center"/>
+        <w:rPr>
+          <w:b/>
+          <w:bCs/>
+          <w:lang w:val="es-MX"/>
+        </w:rPr>
+      </w:pPr>
+      <w:r>
+        <w:rPr>
+          <w:b/>
+          <w:bCs/>
+          <w:noProof/>
+          <w:lang w:val="es-MX"/>
+        </w:rPr>
+        <w:lastRenderedPageBreak/>
+        <w:drawing>
+          <wp:inline distT="0" distB="0" distL="0" distR="0" wp14:anchorId="57AA35CB" wp14:editId="29EAA287">
+            <wp:extent cx="4791075" cy="2387600"/>
+            <wp:effectExtent l="0" t="0" r="9525" b="0"/>
+            <wp:docPr id="1" name="Imagen 1" descr="Captura de pantalla de un celular con texto&#10;&#10;Descripción generada automáticamente"/>
+            <wp:cNvGraphicFramePr>
+              <a:graphicFrameLocks xmlns:a="http://schemas.openxmlformats.org/drawingml/2006/main" noChangeAspect="1"/>
+            </wp:cNvGraphicFramePr>
+            <a:graphic xmlns:a="http://schemas.openxmlformats.org/drawingml/2006/main">
+              <a:graphicData uri="http://schemas.openxmlformats.org/drawingml/2006/picture">
+                <pic:pic xmlns:pic="http://schemas.openxmlformats.org/drawingml/2006/picture">
+                  <pic:nvPicPr>
+                    <pic:cNvPr id="1" name="cliente.png"/>
+                    <pic:cNvPicPr/>
+                  </pic:nvPicPr>
+                  <pic:blipFill rotWithShape="1">
+                    <a:blip r:embed="rId10">
+                      <a:extLst>
+                        <a:ext uri="{28A0092B-C50C-407E-A947-70E740481C1C}">
+                          <a14:useLocalDpi xmlns:a14="http://schemas.microsoft.com/office/drawing/2010/main" val="0"/>
+                        </a:ext>
+                      </a:extLst>
+                    </a:blip>
+                    <a:srcRect l="6450" t="4300" r="3639" b="35953"/>
+                    <a:stretch/>
+                  </pic:blipFill>
+                  <pic:spPr bwMode="auto">
+                    <a:xfrm>
+                      <a:off x="0" y="0"/>
+                      <a:ext cx="4798413" cy="2391257"/>
+                    </a:xfrm>
+                    <a:prstGeom prst="rect">
+                      <a:avLst/>
+                    </a:prstGeom>
+                    <a:ln>
+                      <a:noFill/>
+                    </a:ln>
+                    <a:extLst>
+                      <a:ext uri="{53640926-AAD7-44D8-BBD7-CCE9431645EC}">
+                        <a14:shadowObscured xmlns:a14="http://schemas.microsoft.com/office/drawing/2010/main"/>
+                      </a:ext>
+                    </a:extLst>
+                  </pic:spPr>
+                </pic:pic>
+              </a:graphicData>
+            </a:graphic>
+          </wp:inline>
+        </w:drawing>
+      </w:r>
+    </w:p>
+    <w:p>
+      <w:pPr>
+        <w:jc w:val="both"/>
+        <w:rPr>
+          <w:b/>
+          <w:bCs/>
+          <w:lang w:val="es-MX"/>
+        </w:rPr>
+      </w:pPr>
+    </w:p>
+    <w:p>
+      <w:pPr>
+        <w:jc w:val="both"/>
+        <w:rPr>
+          <w:b/>
+          <w:bCs/>
+          <w:lang w:val="es-MX"/>
+        </w:rPr>
+      </w:pPr>
+      <w:r>
+        <w:rPr>
+          <w:b/>
+          <w:bCs/>
+          <w:lang w:val="es-MX"/>
+        </w:rPr>
+        <w:t xml:space="preserve">Ejercicio 2 </w:t>
+      </w:r>
+    </w:p>
+    <w:p>
+      <w:pPr>
+        <w:jc w:val="both"/>
+        <w:rPr>
+          <w:lang w:val="es-MX"/>
+        </w:rPr>
+      </w:pPr>
+      <w:r>
+        <w:rPr>
+          <w:lang w:val="es-MX"/>
+        </w:rPr>
+        <w:t xml:space="preserve">Para evitar fraudes, solo se puede emitir un voto desde un número de teléfono celular (aunque podrían establecerse más restricciones como la de evitar que se duplique la CURP). Por esa razón, antes de que el servidor guarde el registro en la base de datos, deberá validar que el número de celular no se encuentre ya registrado, de lo contrario no lo almacenará. En caso de que se encuentre el número del celular se le enviará al votante un </w:t>
+      </w:r>
+      <w:proofErr w:type="spellStart"/>
+      <w:r>
+        <w:rPr>
+          <w:lang w:val="es-MX"/>
+        </w:rPr>
+        <w:t>timestamp</w:t>
+      </w:r>
+      <w:proofErr w:type="spellEnd"/>
+      <w:r>
+        <w:rPr>
+          <w:lang w:val="es-MX"/>
+        </w:rPr>
+        <w:t xml:space="preserve"> con el valor de segundos y microsegundos inicializados en cero. Sugerencia: Para realizar las búsquedas utilice la clase vector de STL y el método </w:t>
+      </w:r>
+      <w:proofErr w:type="spellStart"/>
+      <w:r>
+        <w:rPr>
+          <w:lang w:val="es-MX"/>
+        </w:rPr>
+        <w:t>binary_search</w:t>
+      </w:r>
+      <w:proofErr w:type="spellEnd"/>
+      <w:r>
+        <w:rPr>
+          <w:lang w:val="es-MX"/>
+        </w:rPr>
+        <w:t>, mientras mantiene en todo momento un vector ordenado de números telefónicos en RAM.</w:t>
+      </w:r>
+    </w:p>
+    <w:p>
+      <w:pPr>
+        <w:jc w:val="center"/>
+        <w:rPr>
+          <w:lang w:val="es-MX"/>
+        </w:rPr>
+      </w:pPr>
+      <w:r>
+        <w:rPr>
+          <w:b/>
+          <w:bCs/>
+          <w:noProof/>
+          <w:lang w:val="es-MX"/>
+        </w:rPr>
+        <w:drawing>
+          <wp:inline distT="0" distB="0" distL="0" distR="0" wp14:anchorId="68B88253" wp14:editId="096C983A">
+            <wp:extent cx="4942169" cy="3441700"/>
+            <wp:effectExtent l="0" t="0" r="0" b="6350"/>
+            <wp:docPr id="4" name="Imagen 4" descr="Captura de pantalla de un celular&#10;&#10;Descripción generada automáticamente"/>
+            <wp:cNvGraphicFramePr>
+              <a:graphicFrameLocks xmlns:a="http://schemas.openxmlformats.org/drawingml/2006/main" noChangeAspect="1"/>
+            </wp:cNvGraphicFramePr>
+            <a:graphic xmlns:a="http://schemas.openxmlformats.org/drawingml/2006/main">
+              <a:graphicData uri="http://schemas.openxmlformats.org/drawingml/2006/picture">
+                <pic:pic xmlns:pic="http://schemas.openxmlformats.org/drawingml/2006/picture">
+                  <pic:nvPicPr>
+                    <pic:cNvPr id="4" name="servidor iniciado y corriendo.png"/>
+                    <pic:cNvPicPr/>
+                  </pic:nvPicPr>
+                  <pic:blipFill rotWithShape="1">
+                    <a:blip r:embed="rId11">
+                      <a:extLst>
+                        <a:ext uri="{28A0092B-C50C-407E-A947-70E740481C1C}">
+                          <a14:useLocalDpi xmlns:a14="http://schemas.microsoft.com/office/drawing/2010/main" val="0"/>
+                        </a:ext>
+                      </a:extLst>
+                    </a:blip>
+                    <a:srcRect l="6619" t="12899" r="3937" b="4044"/>
+                    <a:stretch/>
+                  </pic:blipFill>
+                  <pic:spPr bwMode="auto">
+                    <a:xfrm>
+                      <a:off x="0" y="0"/>
+                      <a:ext cx="4951276" cy="3448042"/>
+                    </a:xfrm>
+                    <a:prstGeom prst="rect">
+                      <a:avLst/>
+                    </a:prstGeom>
+                    <a:ln>
+                      <a:noFill/>
+                    </a:ln>
+                    <a:extLst>
+                      <a:ext uri="{53640926-AAD7-44D8-BBD7-CCE9431645EC}">
+                        <a14:shadowObscured xmlns:a14="http://schemas.microsoft.com/office/drawing/2010/main"/>
+                      </a:ext>
+                    </a:extLst>
+                  </pic:spPr>
+                </pic:pic>
+              </a:graphicData>
+            </a:graphic>
+          </wp:inline>
+        </w:drawing>
+      </w:r>
+    </w:p>
+    <w:p>
+      <w:pPr>
+        <w:jc w:val="both"/>
+        <w:rPr>
+          <w:b/>
+          <w:bCs/>
+          <w:lang w:val="es-MX"/>
+        </w:rPr>
+      </w:pPr>
+    </w:p>
+    <w:p>
+      <w:pPr>
+        <w:jc w:val="center"/>
+        <w:rPr>
+          <w:b/>
+          <w:bCs/>
+          <w:lang w:val="es-MX"/>
+        </w:rPr>
+      </w:pPr>
+      <w:r>
+        <w:rPr>
+          <w:b/>
+          <w:bCs/>
+          <w:noProof/>
+          <w:lang w:val="es-MX"/>
+        </w:rPr>
+        <w:drawing>
+          <wp:inline distT="0" distB="0" distL="0" distR="0" wp14:anchorId="4A3B98C5" wp14:editId="516C4532">
+            <wp:extent cx="5591175" cy="2496621"/>
+            <wp:effectExtent l="0" t="0" r="0" b="0"/>
+            <wp:docPr id="3" name="Imagen 3" descr="Captura de pantalla de un celular con texto&#10;&#10;Descripción generada automáticamente"/>
+            <wp:cNvGraphicFramePr>
+              <a:graphicFrameLocks xmlns:a="http://schemas.openxmlformats.org/drawingml/2006/main" noChangeAspect="1"/>
+            </wp:cNvGraphicFramePr>
+            <a:graphic xmlns:a="http://schemas.openxmlformats.org/drawingml/2006/main">
+              <a:graphicData uri="http://schemas.openxmlformats.org/drawingml/2006/picture">
+                <pic:pic xmlns:pic="http://schemas.openxmlformats.org/drawingml/2006/picture">
+                  <pic:nvPicPr>
+                    <pic:cNvPr id="3" name="cliente.png"/>
+                    <pic:cNvPicPr/>
+                  </pic:nvPicPr>
+                  <pic:blipFill rotWithShape="1">
+                    <a:blip r:embed="rId12">
+                      <a:extLst>
+                        <a:ext uri="{28A0092B-C50C-407E-A947-70E740481C1C}">
+                          <a14:useLocalDpi xmlns:a14="http://schemas.microsoft.com/office/drawing/2010/main" val="0"/>
+                        </a:ext>
+                      </a:extLst>
+                    </a:blip>
+                    <a:srcRect t="5205" r="9538" b="40933"/>
+                    <a:stretch/>
+                  </pic:blipFill>
+                  <pic:spPr bwMode="auto">
+                    <a:xfrm>
+                      <a:off x="0" y="0"/>
+                      <a:ext cx="5612532" cy="2506158"/>
+                    </a:xfrm>
+                    <a:prstGeom prst="rect">
+                      <a:avLst/>
+                    </a:prstGeom>
+                    <a:ln>
+                      <a:noFill/>
+                    </a:ln>
+                    <a:extLst>
+                      <a:ext uri="{53640926-AAD7-44D8-BBD7-CCE9431645EC}">
+                        <a14:shadowObscured xmlns:a14="http://schemas.microsoft.com/office/drawing/2010/main"/>
+                      </a:ext>
+                    </a:extLst>
+                  </pic:spPr>
+                </pic:pic>
+              </a:graphicData>
+            </a:graphic>
+          </wp:inline>
+        </w:drawing>
       </w:r>
       <w:bookmarkStart w:id="0" w:name="_GoBack"/>
       <w:bookmarkEnd w:id="0"/>
     </w:p>
     <w:sectPr>
-      <w:headerReference w:type="default" r:id="rId9"/>
+      <w:headerReference w:type="default" r:id="rId13"/>
       <w:pgSz w:w="12240" w:h="15840"/>
       <w:pgMar w:top="1417" w:right="1701" w:bottom="1417" w:left="1701" w:header="708" w:footer="708" w:gutter="0"/>
       <w:pgNumType w:start="0"/>
@@ -3467,6 +3826,7 @@
     <w:rsid w:val="001511E1"/>
     <w:rsid w:val="00387DDA"/>
     <w:rsid w:val="006D517E"/>
+    <w:rsid w:val="00901B87"/>
     <w:rsid w:val="009A28B2"/>
     <w:rsid w:val="00A93C97"/>
     <w:rsid w:val="00F86C6C"/>

</xml_diff>